<commit_message>
modified document layout.  Converted Features bullet-list into paragraph form
</commit_message>
<xml_diff>
--- a/Android Laker Legacy Prospectus.docx
+++ b/Android Laker Legacy Prospectus.docx
@@ -1,14 +1,16 @@
 
 <file path=word/document.xml><?xml version="1.0" encoding="utf-8"?>
-<w:document xmlns:wpc="http://schemas.microsoft.com/office/word/2010/wordprocessingCanvas" xmlns:mo="http://schemas.microsoft.com/office/mac/office/2008/main" xmlns:mc="http://schemas.openxmlformats.org/markup-compatibility/2006" xmlns:mv="urn:schemas-microsoft-com:mac:vml" xmlns:o="urn:schemas-microsoft-com:office:office" xmlns:r="http://schemas.openxmlformats.org/officeDocument/2006/relationships" xmlns:m="http://schemas.openxmlformats.org/officeDocument/2006/math" xmlns:v="urn:schemas-microsoft-com:vml" xmlns:wp14="http://schemas.microsoft.com/office/word/2010/wordprocessingDrawing" xmlns:wp="http://schemas.openxmlformats.org/drawingml/2006/wordprocessingDrawing" xmlns:w10="urn:schemas-microsoft-com:office:word" xmlns:w="http://schemas.openxmlformats.org/wordprocessingml/2006/main" xmlns:w14="http://schemas.microsoft.com/office/word/2010/wordml" xmlns:wpg="http://schemas.microsoft.com/office/word/2010/wordprocessingGroup" xmlns:wpi="http://schemas.microsoft.com/office/word/2010/wordprocessingInk" xmlns:wne="http://schemas.microsoft.com/office/word/2006/wordml" xmlns:wps="http://schemas.microsoft.com/office/word/2010/wordprocessingShape" mc:Ignorable="w14 wp14">
+<w:document xmlns:ve="http://schemas.openxmlformats.org/markup-compatibility/2006" xmlns:o="urn:schemas-microsoft-com:office:office" xmlns:r="http://schemas.openxmlformats.org/officeDocument/2006/relationships" xmlns:m="http://schemas.openxmlformats.org/officeDocument/2006/math" xmlns:v="urn:schemas-microsoft-com:vml" xmlns:wp="http://schemas.openxmlformats.org/drawingml/2006/wordprocessingDrawing" xmlns:w10="urn:schemas-microsoft-com:office:word" xmlns:w="http://schemas.openxmlformats.org/wordprocessingml/2006/main" xmlns:wne="http://schemas.microsoft.com/office/word/2006/wordml">
   <w:body>
     <w:p>
       <w:pPr>
         <w:spacing w:line="480" w:lineRule="auto"/>
+        <w:jc w:val="center"/>
         <w:rPr>
           <w:b/>
           <w:sz w:val="44"/>
           <w:szCs w:val="36"/>
+          <w:u w:val="single"/>
         </w:rPr>
       </w:pPr>
       <w:r>
@@ -16,13 +18,14 @@
           <w:b/>
           <w:sz w:val="44"/>
           <w:szCs w:val="36"/>
-        </w:rPr>
-        <w:t>Our Team:</w:t>
-      </w:r>
-    </w:p>
-    <w:p>
-      <w:pPr>
-        <w:spacing w:line="360" w:lineRule="auto"/>
+          <w:u w:val="single"/>
+        </w:rPr>
+        <w:t>Laker Legacies</w:t>
+      </w:r>
+    </w:p>
+    <w:p>
+      <w:pPr>
+        <w:spacing w:line="480" w:lineRule="auto"/>
         <w:rPr>
           <w:b/>
           <w:sz w:val="36"/>
@@ -35,6 +38,24 @@
           <w:sz w:val="36"/>
           <w:szCs w:val="28"/>
         </w:rPr>
+        <w:t>Team:</w:t>
+      </w:r>
+    </w:p>
+    <w:p>
+      <w:pPr>
+        <w:spacing w:line="480" w:lineRule="auto"/>
+        <w:rPr>
+          <w:i/>
+          <w:sz w:val="32"/>
+          <w:szCs w:val="32"/>
+        </w:rPr>
+      </w:pPr>
+      <w:r>
+        <w:rPr>
+          <w:i/>
+          <w:sz w:val="32"/>
+          <w:szCs w:val="32"/>
+        </w:rPr>
         <w:t>Kyle Peltier</w:t>
       </w:r>
     </w:p>
@@ -81,13 +102,13 @@
     <w:p>
       <w:pPr>
         <w:rPr>
-          <w:b/>
+          <w:i/>
           <w:sz w:val="32"/>
         </w:rPr>
       </w:pPr>
       <w:r>
         <w:rPr>
-          <w:b/>
+          <w:i/>
           <w:sz w:val="32"/>
         </w:rPr>
         <w:t>Technical Strengths:</w:t>
@@ -203,14 +224,14 @@
       <w:pPr>
         <w:spacing w:line="360" w:lineRule="auto"/>
         <w:rPr>
-          <w:b/>
+          <w:i/>
           <w:sz w:val="36"/>
           <w:szCs w:val="28"/>
         </w:rPr>
       </w:pPr>
       <w:r>
         <w:rPr>
-          <w:b/>
+          <w:i/>
           <w:sz w:val="36"/>
           <w:szCs w:val="28"/>
         </w:rPr>
@@ -275,13 +296,13 @@
     <w:p>
       <w:pPr>
         <w:rPr>
-          <w:b/>
+          <w:i/>
           <w:sz w:val="32"/>
         </w:rPr>
       </w:pPr>
       <w:r>
         <w:rPr>
-          <w:b/>
+          <w:i/>
           <w:sz w:val="32"/>
         </w:rPr>
         <w:t>Technical Strengths:</w:t>
@@ -396,17 +417,18 @@
       <w:pPr>
         <w:spacing w:line="360" w:lineRule="auto"/>
         <w:rPr>
-          <w:b/>
+          <w:i/>
           <w:sz w:val="36"/>
           <w:szCs w:val="28"/>
         </w:rPr>
       </w:pPr>
       <w:r>
         <w:rPr>
-          <w:b/>
+          <w:i/>
           <w:sz w:val="36"/>
           <w:szCs w:val="28"/>
         </w:rPr>
+        <w:lastRenderedPageBreak/>
         <w:t>Samantha Williams</w:t>
       </w:r>
     </w:p>
@@ -439,13 +461,13 @@
     <w:p>
       <w:pPr>
         <w:rPr>
-          <w:b/>
+          <w:i/>
           <w:sz w:val="32"/>
         </w:rPr>
       </w:pPr>
       <w:r>
         <w:rPr>
-          <w:b/>
+          <w:i/>
           <w:sz w:val="32"/>
         </w:rPr>
         <w:t>Technical Strengths:</w:t>
@@ -505,13 +527,13 @@
     <w:p>
       <w:pPr>
         <w:rPr>
-          <w:b/>
+          <w:i/>
           <w:sz w:val="32"/>
         </w:rPr>
       </w:pPr>
       <w:r>
         <w:rPr>
-          <w:b/>
+          <w:i/>
           <w:sz w:val="32"/>
         </w:rPr>
         <w:t xml:space="preserve">Improvements: </w:t>
@@ -573,7 +595,16 @@
           <w:sz w:val="44"/>
           <w:szCs w:val="36"/>
         </w:rPr>
-        <w:t>Android Laker Legacies</w:t>
+        <w:lastRenderedPageBreak/>
+        <w:t>Laker Legacies</w:t>
+      </w:r>
+      <w:r>
+        <w:rPr>
+          <w:b/>
+          <w:sz w:val="44"/>
+          <w:szCs w:val="36"/>
+        </w:rPr>
+        <w:t xml:space="preserve"> – Android Project</w:t>
       </w:r>
     </w:p>
     <w:p>
@@ -648,7 +679,267 @@
           <w:sz w:val="36"/>
           <w:szCs w:val="28"/>
         </w:rPr>
-        <w:t>Objectives</w:t>
+        <w:t>Features</w:t>
+      </w:r>
+    </w:p>
+    <w:p>
+      <w:pPr>
+        <w:rPr>
+          <w:sz w:val="28"/>
+          <w:szCs w:val="22"/>
+        </w:rPr>
+      </w:pPr>
+    </w:p>
+    <w:p>
+      <w:pPr>
+        <w:ind w:firstLine="720"/>
+        <w:rPr>
+          <w:sz w:val="28"/>
+          <w:szCs w:val="22"/>
+        </w:rPr>
+      </w:pPr>
+      <w:r>
+        <w:rPr>
+          <w:sz w:val="28"/>
+          <w:szCs w:val="22"/>
+        </w:rPr>
+        <w:t>The Laker Legacies application has several features that are split into the following view-groups: Home, Map, Directory, Near Me, and Donate.  These view-groups are split into visible tabs on the application screen so the user can easily navigate between them.</w:t>
+      </w:r>
+    </w:p>
+    <w:p>
+      <w:pPr>
+        <w:ind w:firstLine="720"/>
+        <w:rPr>
+          <w:sz w:val="28"/>
+          <w:szCs w:val="22"/>
+        </w:rPr>
+      </w:pPr>
+      <w:r>
+        <w:rPr>
+          <w:sz w:val="28"/>
+          <w:szCs w:val="22"/>
+        </w:rPr>
+        <w:t>In order to maintain information within the application, a database will be used.  The database will keep track of major building contributors, the buildings themselves, and which buildings each contributor is associated with &amp; vise versa.</w:t>
+      </w:r>
+    </w:p>
+    <w:p>
+      <w:pPr>
+        <w:rPr>
+          <w:sz w:val="28"/>
+          <w:szCs w:val="22"/>
+        </w:rPr>
+      </w:pPr>
+    </w:p>
+    <w:p>
+      <w:pPr>
+        <w:rPr>
+          <w:i/>
+          <w:sz w:val="28"/>
+          <w:szCs w:val="22"/>
+        </w:rPr>
+      </w:pPr>
+      <w:r>
+        <w:rPr>
+          <w:i/>
+          <w:sz w:val="28"/>
+          <w:szCs w:val="22"/>
+        </w:rPr>
+        <w:t>Home</w:t>
+      </w:r>
+    </w:p>
+    <w:p>
+      <w:pPr>
+        <w:ind w:firstLine="360"/>
+        <w:rPr>
+          <w:sz w:val="28"/>
+          <w:szCs w:val="22"/>
+        </w:rPr>
+      </w:pPr>
+      <w:r>
+        <w:rPr>
+          <w:sz w:val="28"/>
+          <w:szCs w:val="22"/>
+        </w:rPr>
+        <w:t>This view will cycle through images of major building contributors, welcoming the user to the application.</w:t>
+      </w:r>
+      <w:r>
+        <w:rPr>
+          <w:sz w:val="28"/>
+          <w:szCs w:val="22"/>
+        </w:rPr>
+        <w:t xml:space="preserve">  A potentially additional feature is to add an “About the application” section to this Home view.  Also, </w:t>
+      </w:r>
+      <w:r>
+        <w:rPr>
+          <w:sz w:val="28"/>
+          <w:szCs w:val="22"/>
+        </w:rPr>
+        <w:lastRenderedPageBreak/>
+        <w:t>another potential feature is to add a trivia section, where small trivia texts could cycle along with the images.</w:t>
+      </w:r>
+    </w:p>
+    <w:p>
+      <w:pPr>
+        <w:rPr>
+          <w:sz w:val="28"/>
+          <w:szCs w:val="22"/>
+        </w:rPr>
+      </w:pPr>
+    </w:p>
+    <w:p>
+      <w:pPr>
+        <w:rPr>
+          <w:i/>
+          <w:sz w:val="28"/>
+          <w:szCs w:val="22"/>
+        </w:rPr>
+      </w:pPr>
+      <w:r>
+        <w:rPr>
+          <w:i/>
+          <w:sz w:val="28"/>
+          <w:szCs w:val="22"/>
+        </w:rPr>
+        <w:t>Map</w:t>
+      </w:r>
+    </w:p>
+    <w:p>
+      <w:pPr>
+        <w:ind w:firstLine="360"/>
+        <w:rPr>
+          <w:sz w:val="28"/>
+          <w:szCs w:val="22"/>
+        </w:rPr>
+      </w:pPr>
+      <w:r>
+        <w:rPr>
+          <w:sz w:val="28"/>
+          <w:szCs w:val="22"/>
+        </w:rPr>
+        <w:t xml:space="preserve">The map view will query </w:t>
+      </w:r>
+      <w:r>
+        <w:rPr>
+          <w:sz w:val="28"/>
+          <w:szCs w:val="22"/>
+        </w:rPr>
+        <w:t>Google</w:t>
+      </w:r>
+      <w:r>
+        <w:rPr>
+          <w:sz w:val="28"/>
+          <w:szCs w:val="22"/>
+        </w:rPr>
+        <w:t xml:space="preserve"> </w:t>
+      </w:r>
+      <w:r>
+        <w:rPr>
+          <w:sz w:val="28"/>
+          <w:szCs w:val="22"/>
+        </w:rPr>
+        <w:t>Maps</w:t>
+      </w:r>
+      <w:r>
+        <w:rPr>
+          <w:sz w:val="28"/>
+          <w:szCs w:val="22"/>
+        </w:rPr>
+        <w:t xml:space="preserve"> to </w:t>
+      </w:r>
+      <w:r>
+        <w:rPr>
+          <w:sz w:val="28"/>
+          <w:szCs w:val="22"/>
+        </w:rPr>
+        <w:t xml:space="preserve">highlight all GVSU buildings/monuments in </w:t>
+      </w:r>
+      <w:r>
+        <w:rPr>
+          <w:sz w:val="28"/>
+          <w:szCs w:val="22"/>
+        </w:rPr>
+        <w:t>the application’s database.  This  feature would access the user’s GPS location and display campus buildings relative to the user’s location.</w:t>
+      </w:r>
+    </w:p>
+    <w:p>
+      <w:pPr>
+        <w:ind w:firstLine="360"/>
+        <w:rPr>
+          <w:sz w:val="28"/>
+          <w:szCs w:val="22"/>
+        </w:rPr>
+      </w:pPr>
+    </w:p>
+    <w:p>
+      <w:pPr>
+        <w:rPr>
+          <w:i/>
+          <w:sz w:val="28"/>
+          <w:szCs w:val="22"/>
+        </w:rPr>
+      </w:pPr>
+      <w:r>
+        <w:rPr>
+          <w:i/>
+          <w:sz w:val="28"/>
+          <w:szCs w:val="22"/>
+        </w:rPr>
+        <w:t>Directory</w:t>
+      </w:r>
+    </w:p>
+    <w:p>
+      <w:pPr>
+        <w:ind w:firstLine="360"/>
+        <w:rPr>
+          <w:sz w:val="28"/>
+          <w:szCs w:val="22"/>
+        </w:rPr>
+      </w:pPr>
+      <w:r>
+        <w:rPr>
+          <w:sz w:val="28"/>
+          <w:szCs w:val="22"/>
+        </w:rPr>
+        <w:t>The Laker Legacy database will be maintained mainly for the directory view.  In this view, GVSU buildings will be listed along with their associated contributors.  By selecting an item in the list, navigation moves to a detailed description of the major contributors of the selected building.  There is room for a couple additions to the application in the directory view.  One additional feature could be to a</w:t>
+      </w:r>
+      <w:r>
+        <w:rPr>
+          <w:sz w:val="28"/>
+          <w:szCs w:val="22"/>
+        </w:rPr>
+        <w:t>dd</w:t>
+      </w:r>
+      <w:r>
+        <w:rPr>
+          <w:sz w:val="28"/>
+          <w:szCs w:val="22"/>
+        </w:rPr>
+        <w:t xml:space="preserve"> the ability to sort the list by building name, contributor names, city, campus, etc.  Secondly, a scavenger hunt feature could be included here to create an interactive experience between the user and the buildings.</w:t>
+      </w:r>
+    </w:p>
+    <w:p>
+      <w:pPr>
+        <w:rPr>
+          <w:sz w:val="28"/>
+          <w:szCs w:val="22"/>
+        </w:rPr>
+      </w:pPr>
+    </w:p>
+    <w:p>
+      <w:pPr>
+        <w:rPr>
+          <w:i/>
+          <w:sz w:val="28"/>
+          <w:szCs w:val="22"/>
+        </w:rPr>
+      </w:pPr>
+      <w:r>
+        <w:rPr>
+          <w:i/>
+          <w:sz w:val="28"/>
+          <w:szCs w:val="22"/>
+        </w:rPr>
+        <w:t>Near Me</w:t>
       </w:r>
     </w:p>
     <w:p>
@@ -664,477 +955,53 @@
           <w:szCs w:val="22"/>
         </w:rPr>
         <w:tab/>
-      </w:r>
-      <w:r>
-        <w:rPr>
-          <w:sz w:val="28"/>
-          <w:szCs w:val="22"/>
-        </w:rPr>
-        <w:t>TODO</w:t>
-      </w:r>
-    </w:p>
-    <w:p>
-      <w:pPr>
-        <w:spacing w:line="480" w:lineRule="auto"/>
-        <w:rPr>
-          <w:sz w:val="28"/>
-          <w:szCs w:val="22"/>
-        </w:rPr>
-      </w:pPr>
-    </w:p>
-    <w:p>
-      <w:pPr>
-        <w:rPr>
-          <w:b/>
-          <w:sz w:val="36"/>
-          <w:szCs w:val="28"/>
-        </w:rPr>
-      </w:pPr>
-      <w:r>
-        <w:rPr>
-          <w:b/>
-          <w:sz w:val="36"/>
-          <w:szCs w:val="28"/>
-        </w:rPr>
-        <w:br w:type="page"/>
-      </w:r>
-    </w:p>
-    <w:p>
-      <w:pPr>
-        <w:rPr>
-          <w:b/>
-          <w:sz w:val="36"/>
-          <w:szCs w:val="28"/>
-        </w:rPr>
-      </w:pPr>
-      <w:r>
-        <w:rPr>
-          <w:b/>
-          <w:sz w:val="36"/>
-          <w:szCs w:val="28"/>
-        </w:rPr>
-        <w:t>Features</w:t>
-      </w:r>
-    </w:p>
-    <w:p>
-      <w:pPr>
-        <w:pStyle w:val="ListParagraph"/>
-        <w:numPr>
-          <w:ilvl w:val="0"/>
-          <w:numId w:val="14"/>
-        </w:numPr>
-        <w:rPr>
-          <w:sz w:val="28"/>
-          <w:szCs w:val="22"/>
-        </w:rPr>
-      </w:pPr>
-      <w:r>
-        <w:rPr>
-          <w:sz w:val="28"/>
-          <w:szCs w:val="22"/>
-        </w:rPr>
-        <w:t>Home Tab</w:t>
-      </w:r>
-    </w:p>
-    <w:p>
-      <w:pPr>
-        <w:pStyle w:val="ListParagraph"/>
-        <w:numPr>
-          <w:ilvl w:val="0"/>
-          <w:numId w:val="9"/>
-        </w:numPr>
-        <w:rPr>
-          <w:sz w:val="28"/>
-          <w:szCs w:val="22"/>
-        </w:rPr>
-      </w:pPr>
-      <w:r>
-        <w:rPr>
-          <w:sz w:val="28"/>
-          <w:szCs w:val="22"/>
-        </w:rPr>
-        <w:t>C</w:t>
-      </w:r>
-      <w:r>
-        <w:rPr>
-          <w:sz w:val="28"/>
-          <w:szCs w:val="22"/>
-        </w:rPr>
-        <w:t>ycling donor/contributor images</w:t>
-      </w:r>
-    </w:p>
-    <w:p>
-      <w:pPr>
-        <w:pStyle w:val="ListParagraph"/>
-        <w:numPr>
-          <w:ilvl w:val="0"/>
-          <w:numId w:val="9"/>
-        </w:numPr>
-        <w:rPr>
-          <w:sz w:val="28"/>
-          <w:szCs w:val="22"/>
-        </w:rPr>
-      </w:pPr>
-      <w:r>
-        <w:rPr>
-          <w:sz w:val="28"/>
-          <w:szCs w:val="22"/>
-        </w:rPr>
-        <w:t>Add an “About” section (about the app, not the donor</w:t>
-      </w:r>
-      <w:r>
-        <w:rPr>
-          <w:sz w:val="28"/>
-          <w:szCs w:val="22"/>
-        </w:rPr>
-        <w:t>)?</w:t>
-      </w:r>
-    </w:p>
-    <w:p>
-      <w:pPr>
-        <w:pStyle w:val="ListParagraph"/>
-        <w:numPr>
-          <w:ilvl w:val="0"/>
-          <w:numId w:val="15"/>
-        </w:numPr>
-        <w:rPr>
-          <w:sz w:val="28"/>
-          <w:szCs w:val="22"/>
-        </w:rPr>
-      </w:pPr>
-      <w:r>
-        <w:rPr>
-          <w:sz w:val="28"/>
-          <w:szCs w:val="22"/>
-        </w:rPr>
-        <w:t>Map Tab</w:t>
-      </w:r>
-    </w:p>
-    <w:p>
-      <w:pPr>
-        <w:pStyle w:val="ListParagraph"/>
-        <w:numPr>
-          <w:ilvl w:val="0"/>
-          <w:numId w:val="10"/>
-        </w:numPr>
-        <w:rPr>
-          <w:sz w:val="28"/>
-          <w:szCs w:val="22"/>
-        </w:rPr>
-      </w:pPr>
-      <w:r>
-        <w:rPr>
-          <w:sz w:val="28"/>
-          <w:szCs w:val="22"/>
-        </w:rPr>
-        <w:t xml:space="preserve">Pull up Google-Maps and highlight all GVSU buildings/monuments in database </w:t>
-      </w:r>
-    </w:p>
-    <w:p>
-      <w:pPr>
-        <w:pStyle w:val="ListParagraph"/>
-        <w:numPr>
-          <w:ilvl w:val="0"/>
-          <w:numId w:val="10"/>
-        </w:numPr>
-        <w:rPr>
-          <w:sz w:val="28"/>
-          <w:szCs w:val="22"/>
-        </w:rPr>
-      </w:pPr>
-      <w:r>
-        <w:rPr>
-          <w:sz w:val="28"/>
-          <w:szCs w:val="22"/>
-        </w:rPr>
-        <w:t>GPS location access</w:t>
-      </w:r>
-    </w:p>
-    <w:p>
-      <w:pPr>
-        <w:pStyle w:val="ListParagraph"/>
-        <w:numPr>
-          <w:ilvl w:val="0"/>
-          <w:numId w:val="10"/>
-        </w:numPr>
-        <w:rPr>
-          <w:sz w:val="28"/>
-          <w:szCs w:val="22"/>
-        </w:rPr>
-      </w:pPr>
-      <w:r>
-        <w:rPr>
-          <w:sz w:val="28"/>
-          <w:szCs w:val="22"/>
-        </w:rPr>
-        <w:t>Refresh button?</w:t>
-      </w:r>
-    </w:p>
-    <w:p>
-      <w:pPr>
-        <w:pStyle w:val="ListParagraph"/>
-        <w:numPr>
-          <w:ilvl w:val="0"/>
-          <w:numId w:val="15"/>
-        </w:numPr>
-        <w:rPr>
-          <w:sz w:val="28"/>
-          <w:szCs w:val="22"/>
-        </w:rPr>
-      </w:pPr>
-      <w:r>
-        <w:rPr>
-          <w:sz w:val="28"/>
-          <w:szCs w:val="22"/>
-        </w:rPr>
-        <w:t>Directory Tab</w:t>
-      </w:r>
-    </w:p>
-    <w:p>
-      <w:pPr>
-        <w:pStyle w:val="ListParagraph"/>
-        <w:numPr>
-          <w:ilvl w:val="0"/>
-          <w:numId w:val="11"/>
-        </w:numPr>
-        <w:rPr>
-          <w:sz w:val="28"/>
-          <w:szCs w:val="22"/>
-        </w:rPr>
-      </w:pPr>
-      <w:r>
-        <w:rPr>
-          <w:sz w:val="28"/>
-          <w:szCs w:val="22"/>
-        </w:rPr>
-        <w:t>List Monuments/Build</w:t>
-      </w:r>
-      <w:r>
-        <w:rPr>
-          <w:sz w:val="28"/>
-          <w:szCs w:val="22"/>
-        </w:rPr>
-        <w:t>ings with subtitled donor names</w:t>
-      </w:r>
-    </w:p>
-    <w:p>
-      <w:pPr>
-        <w:pStyle w:val="ListParagraph"/>
-        <w:numPr>
-          <w:ilvl w:val="0"/>
-          <w:numId w:val="11"/>
-        </w:numPr>
-        <w:rPr>
-          <w:sz w:val="28"/>
-          <w:szCs w:val="22"/>
-        </w:rPr>
-      </w:pPr>
-      <w:r>
-        <w:rPr>
-          <w:sz w:val="28"/>
-          <w:szCs w:val="22"/>
-        </w:rPr>
-        <w:t xml:space="preserve">Selecting item opens up further context about monument/building and its donors/contributors </w:t>
-      </w:r>
-    </w:p>
-    <w:p>
-      <w:pPr>
-        <w:pStyle w:val="ListParagraph"/>
-        <w:numPr>
-          <w:ilvl w:val="0"/>
-          <w:numId w:val="11"/>
-        </w:numPr>
-        <w:rPr>
-          <w:sz w:val="28"/>
-          <w:szCs w:val="22"/>
-        </w:rPr>
-      </w:pPr>
-      <w:r>
-        <w:rPr>
-          <w:sz w:val="28"/>
-          <w:szCs w:val="22"/>
-        </w:rPr>
-        <w:t>Add feature to sort directory by building name, contributors, city, state, or date of building establishment</w:t>
-      </w:r>
-      <w:r>
-        <w:rPr>
-          <w:sz w:val="28"/>
-          <w:szCs w:val="22"/>
-        </w:rPr>
-        <w:t>?</w:t>
-      </w:r>
-    </w:p>
-    <w:p>
-      <w:pPr>
-        <w:pStyle w:val="ListParagraph"/>
-        <w:numPr>
-          <w:ilvl w:val="0"/>
-          <w:numId w:val="11"/>
-        </w:numPr>
-        <w:rPr>
-          <w:sz w:val="28"/>
-          <w:szCs w:val="22"/>
-        </w:rPr>
-      </w:pPr>
-      <w:r>
-        <w:rPr>
-          <w:sz w:val="28"/>
-          <w:szCs w:val="22"/>
-        </w:rPr>
-        <w:t>Add trivia feature. Possibly cycle trivia blu</w:t>
-      </w:r>
-      <w:r>
-        <w:rPr>
-          <w:sz w:val="28"/>
-          <w:szCs w:val="22"/>
-        </w:rPr>
-        <w:t>rbs with images on Home screen?</w:t>
-      </w:r>
-    </w:p>
-    <w:p>
-      <w:pPr>
-        <w:pStyle w:val="ListParagraph"/>
-        <w:numPr>
-          <w:ilvl w:val="0"/>
-          <w:numId w:val="11"/>
-        </w:numPr>
-        <w:rPr>
-          <w:sz w:val="28"/>
-          <w:szCs w:val="22"/>
-        </w:rPr>
-      </w:pPr>
-      <w:r>
-        <w:rPr>
-          <w:sz w:val="28"/>
-          <w:szCs w:val="22"/>
-        </w:rPr>
-        <w:t>Add scavenger hunt feat</w:t>
-      </w:r>
-      <w:r>
-        <w:rPr>
-          <w:sz w:val="28"/>
-          <w:szCs w:val="22"/>
-        </w:rPr>
-        <w:t>ure for each building/monument?</w:t>
-      </w:r>
-    </w:p>
-    <w:p>
-      <w:pPr>
-        <w:pStyle w:val="ListParagraph"/>
-        <w:numPr>
-          <w:ilvl w:val="0"/>
-          <w:numId w:val="15"/>
-        </w:numPr>
-        <w:rPr>
-          <w:sz w:val="28"/>
-          <w:szCs w:val="22"/>
-        </w:rPr>
-      </w:pPr>
-      <w:r>
-        <w:rPr>
-          <w:sz w:val="28"/>
-          <w:szCs w:val="22"/>
-        </w:rPr>
-        <w:t>Near Me Tab</w:t>
-      </w:r>
-    </w:p>
-    <w:p>
-      <w:pPr>
-        <w:pStyle w:val="ListParagraph"/>
-        <w:numPr>
-          <w:ilvl w:val="0"/>
-          <w:numId w:val="12"/>
-        </w:numPr>
-        <w:rPr>
-          <w:sz w:val="28"/>
-          <w:szCs w:val="22"/>
-        </w:rPr>
-      </w:pPr>
-      <w:r>
-        <w:rPr>
-          <w:sz w:val="28"/>
-          <w:szCs w:val="22"/>
-        </w:rPr>
-        <w:t>List monuments/build</w:t>
-      </w:r>
-      <w:r>
-        <w:rPr>
-          <w:sz w:val="28"/>
-          <w:szCs w:val="22"/>
-        </w:rPr>
-        <w:t>ings closest to user’s location</w:t>
-      </w:r>
-    </w:p>
-    <w:p>
-      <w:pPr>
-        <w:pStyle w:val="ListParagraph"/>
-        <w:numPr>
-          <w:ilvl w:val="0"/>
-          <w:numId w:val="12"/>
-        </w:numPr>
-        <w:rPr>
-          <w:sz w:val="28"/>
-          <w:szCs w:val="22"/>
-        </w:rPr>
-      </w:pPr>
-      <w:r>
-        <w:rPr>
-          <w:sz w:val="28"/>
-          <w:szCs w:val="22"/>
-        </w:rPr>
-        <w:t>Subtitled distance</w:t>
-      </w:r>
-      <w:r>
-        <w:rPr>
-          <w:sz w:val="28"/>
-          <w:szCs w:val="22"/>
-        </w:rPr>
-        <w:t xml:space="preserve"> from user to building/monument</w:t>
-      </w:r>
-    </w:p>
-    <w:p>
-      <w:pPr>
-        <w:pStyle w:val="ListParagraph"/>
-        <w:numPr>
-          <w:ilvl w:val="0"/>
-          <w:numId w:val="15"/>
-        </w:numPr>
-        <w:rPr>
-          <w:sz w:val="28"/>
-          <w:szCs w:val="22"/>
-        </w:rPr>
-      </w:pPr>
-      <w:r>
-        <w:rPr>
-          <w:sz w:val="28"/>
-          <w:szCs w:val="22"/>
-        </w:rPr>
-        <w:t>Donate Tab</w:t>
-      </w:r>
-    </w:p>
-    <w:p>
-      <w:pPr>
-        <w:pStyle w:val="ListParagraph"/>
-        <w:numPr>
-          <w:ilvl w:val="0"/>
-          <w:numId w:val="13"/>
-        </w:numPr>
-        <w:rPr>
-          <w:sz w:val="28"/>
-          <w:szCs w:val="22"/>
-        </w:rPr>
-      </w:pPr>
-      <w:r>
-        <w:rPr>
-          <w:sz w:val="28"/>
-          <w:szCs w:val="22"/>
-        </w:rPr>
-        <w:t>Pull up GVSU webpage for making a donation (Use Android WebView class)</w:t>
+        <w:t>This view will access the user’s GPS location and display a list of buildings in order of distance closest to the user.</w:t>
+      </w:r>
+    </w:p>
+    <w:p>
+      <w:pPr>
+        <w:rPr>
+          <w:sz w:val="28"/>
+          <w:szCs w:val="22"/>
+        </w:rPr>
+      </w:pPr>
+    </w:p>
+    <w:p>
+      <w:pPr>
+        <w:rPr>
+          <w:i/>
+          <w:sz w:val="28"/>
+          <w:szCs w:val="22"/>
+        </w:rPr>
+      </w:pPr>
+      <w:r>
+        <w:rPr>
+          <w:i/>
+          <w:sz w:val="28"/>
+          <w:szCs w:val="22"/>
+        </w:rPr>
+        <w:t>Donate</w:t>
+      </w:r>
+    </w:p>
+    <w:p>
+      <w:pPr>
+        <w:rPr>
+          <w:sz w:val="28"/>
+          <w:szCs w:val="22"/>
+        </w:rPr>
+      </w:pPr>
+      <w:r>
+        <w:rPr>
+          <w:sz w:val="28"/>
+          <w:szCs w:val="22"/>
+        </w:rPr>
+        <w:tab/>
+        <w:t xml:space="preserve">Finally, the donate view will navigate the user to a GVSU webpage where the user can donate money to the university.  This view is meant to encourage the user to give back to the community and their alma mater. </w:t>
       </w:r>
     </w:p>
     <w:sectPr>
-      <w:footerReference w:type="even" r:id="rId8"/>
-      <w:footerReference w:type="default" r:id="rId9"/>
+      <w:footerReference w:type="even" r:id="rId7"/>
+      <w:footerReference w:type="default" r:id="rId8"/>
       <w:pgSz w:w="12240" w:h="15840"/>
       <w:pgMar w:top="1440" w:right="1800" w:bottom="1440" w:left="1800" w:header="720" w:footer="720" w:gutter="0"/>
       <w:cols w:space="720"/>
@@ -1145,15 +1012,15 @@
 </file>
 
 <file path=word/endnotes.xml><?xml version="1.0" encoding="utf-8"?>
-<w:endnotes xmlns:wpc="http://schemas.microsoft.com/office/word/2010/wordprocessingCanvas" xmlns:mo="http://schemas.microsoft.com/office/mac/office/2008/main" xmlns:mc="http://schemas.openxmlformats.org/markup-compatibility/2006" xmlns:mv="urn:schemas-microsoft-com:mac:vml" xmlns:o="urn:schemas-microsoft-com:office:office" xmlns:r="http://schemas.openxmlformats.org/officeDocument/2006/relationships" xmlns:m="http://schemas.openxmlformats.org/officeDocument/2006/math" xmlns:v="urn:schemas-microsoft-com:vml" xmlns:wp14="http://schemas.microsoft.com/office/word/2010/wordprocessingDrawing" xmlns:wp="http://schemas.openxmlformats.org/drawingml/2006/wordprocessingDrawing" xmlns:w10="urn:schemas-microsoft-com:office:word" xmlns:w="http://schemas.openxmlformats.org/wordprocessingml/2006/main" xmlns:w14="http://schemas.microsoft.com/office/word/2010/wordml" xmlns:wpg="http://schemas.microsoft.com/office/word/2010/wordprocessingGroup" xmlns:wpi="http://schemas.microsoft.com/office/word/2010/wordprocessingInk" xmlns:wne="http://schemas.microsoft.com/office/word/2006/wordml" xmlns:wps="http://schemas.microsoft.com/office/word/2010/wordprocessingShape" mc:Ignorable="w14 wp14">
-  <w:endnote w:type="separator" w:id="-1">
+<w:endnotes xmlns:ve="http://schemas.openxmlformats.org/markup-compatibility/2006" xmlns:o="urn:schemas-microsoft-com:office:office" xmlns:r="http://schemas.openxmlformats.org/officeDocument/2006/relationships" xmlns:m="http://schemas.openxmlformats.org/officeDocument/2006/math" xmlns:v="urn:schemas-microsoft-com:vml" xmlns:wp="http://schemas.openxmlformats.org/drawingml/2006/wordprocessingDrawing" xmlns:w10="urn:schemas-microsoft-com:office:word" xmlns:w="http://schemas.openxmlformats.org/wordprocessingml/2006/main" xmlns:wne="http://schemas.microsoft.com/office/word/2006/wordml">
+  <w:endnote w:type="separator" w:id="0">
     <w:p>
       <w:r>
         <w:separator/>
       </w:r>
     </w:p>
   </w:endnote>
-  <w:endnote w:type="continuationSeparator" w:id="0">
+  <w:endnote w:type="continuationSeparator" w:id="1">
     <w:p>
       <w:r>
         <w:continuationSeparator/>
@@ -1164,7 +1031,7 @@
 </file>
 
 <file path=word/footer1.xml><?xml version="1.0" encoding="utf-8"?>
-<w:ftr xmlns:wpc="http://schemas.microsoft.com/office/word/2010/wordprocessingCanvas" xmlns:mo="http://schemas.microsoft.com/office/mac/office/2008/main" xmlns:mc="http://schemas.openxmlformats.org/markup-compatibility/2006" xmlns:mv="urn:schemas-microsoft-com:mac:vml" xmlns:o="urn:schemas-microsoft-com:office:office" xmlns:r="http://schemas.openxmlformats.org/officeDocument/2006/relationships" xmlns:m="http://schemas.openxmlformats.org/officeDocument/2006/math" xmlns:v="urn:schemas-microsoft-com:vml" xmlns:wp14="http://schemas.microsoft.com/office/word/2010/wordprocessingDrawing" xmlns:wp="http://schemas.openxmlformats.org/drawingml/2006/wordprocessingDrawing" xmlns:w10="urn:schemas-microsoft-com:office:word" xmlns:w="http://schemas.openxmlformats.org/wordprocessingml/2006/main" xmlns:w14="http://schemas.microsoft.com/office/word/2010/wordml" xmlns:wpg="http://schemas.microsoft.com/office/word/2010/wordprocessingGroup" xmlns:wpi="http://schemas.microsoft.com/office/word/2010/wordprocessingInk" xmlns:wne="http://schemas.microsoft.com/office/word/2006/wordml" xmlns:wps="http://schemas.microsoft.com/office/word/2010/wordprocessingShape" mc:Ignorable="w14 wp14">
+<w:ftr xmlns:ve="http://schemas.openxmlformats.org/markup-compatibility/2006" xmlns:o="urn:schemas-microsoft-com:office:office" xmlns:r="http://schemas.openxmlformats.org/officeDocument/2006/relationships" xmlns:m="http://schemas.openxmlformats.org/officeDocument/2006/math" xmlns:v="urn:schemas-microsoft-com:vml" xmlns:wp="http://schemas.openxmlformats.org/drawingml/2006/wordprocessingDrawing" xmlns:w10="urn:schemas-microsoft-com:office:word" xmlns:w="http://schemas.openxmlformats.org/wordprocessingml/2006/main" xmlns:wne="http://schemas.microsoft.com/office/word/2006/wordml">
   <w:p>
     <w:pPr>
       <w:pStyle w:val="Footer"/>
@@ -1202,7 +1069,7 @@
 </file>
 
 <file path=word/footer2.xml><?xml version="1.0" encoding="utf-8"?>
-<w:ftr xmlns:wpc="http://schemas.microsoft.com/office/word/2010/wordprocessingCanvas" xmlns:mo="http://schemas.microsoft.com/office/mac/office/2008/main" xmlns:mc="http://schemas.openxmlformats.org/markup-compatibility/2006" xmlns:mv="urn:schemas-microsoft-com:mac:vml" xmlns:o="urn:schemas-microsoft-com:office:office" xmlns:r="http://schemas.openxmlformats.org/officeDocument/2006/relationships" xmlns:m="http://schemas.openxmlformats.org/officeDocument/2006/math" xmlns:v="urn:schemas-microsoft-com:vml" xmlns:wp14="http://schemas.microsoft.com/office/word/2010/wordprocessingDrawing" xmlns:wp="http://schemas.openxmlformats.org/drawingml/2006/wordprocessingDrawing" xmlns:w10="urn:schemas-microsoft-com:office:word" xmlns:w="http://schemas.openxmlformats.org/wordprocessingml/2006/main" xmlns:w14="http://schemas.microsoft.com/office/word/2010/wordml" xmlns:wpg="http://schemas.microsoft.com/office/word/2010/wordprocessingGroup" xmlns:wpi="http://schemas.microsoft.com/office/word/2010/wordprocessingInk" xmlns:wne="http://schemas.microsoft.com/office/word/2006/wordml" xmlns:wps="http://schemas.microsoft.com/office/word/2010/wordprocessingShape" mc:Ignorable="w14 wp14">
+<w:ftr xmlns:ve="http://schemas.openxmlformats.org/markup-compatibility/2006" xmlns:o="urn:schemas-microsoft-com:office:office" xmlns:r="http://schemas.openxmlformats.org/officeDocument/2006/relationships" xmlns:m="http://schemas.openxmlformats.org/officeDocument/2006/math" xmlns:v="urn:schemas-microsoft-com:vml" xmlns:wp="http://schemas.openxmlformats.org/drawingml/2006/wordprocessingDrawing" xmlns:w10="urn:schemas-microsoft-com:office:word" xmlns:w="http://schemas.openxmlformats.org/wordprocessingml/2006/main" xmlns:wne="http://schemas.microsoft.com/office/word/2006/wordml">
   <w:p>
     <w:pPr>
       <w:pStyle w:val="Footer"/>
@@ -1253,15 +1120,15 @@
 </file>
 
 <file path=word/footnotes.xml><?xml version="1.0" encoding="utf-8"?>
-<w:footnotes xmlns:wpc="http://schemas.microsoft.com/office/word/2010/wordprocessingCanvas" xmlns:mo="http://schemas.microsoft.com/office/mac/office/2008/main" xmlns:mc="http://schemas.openxmlformats.org/markup-compatibility/2006" xmlns:mv="urn:schemas-microsoft-com:mac:vml" xmlns:o="urn:schemas-microsoft-com:office:office" xmlns:r="http://schemas.openxmlformats.org/officeDocument/2006/relationships" xmlns:m="http://schemas.openxmlformats.org/officeDocument/2006/math" xmlns:v="urn:schemas-microsoft-com:vml" xmlns:wp14="http://schemas.microsoft.com/office/word/2010/wordprocessingDrawing" xmlns:wp="http://schemas.openxmlformats.org/drawingml/2006/wordprocessingDrawing" xmlns:w10="urn:schemas-microsoft-com:office:word" xmlns:w="http://schemas.openxmlformats.org/wordprocessingml/2006/main" xmlns:w14="http://schemas.microsoft.com/office/word/2010/wordml" xmlns:wpg="http://schemas.microsoft.com/office/word/2010/wordprocessingGroup" xmlns:wpi="http://schemas.microsoft.com/office/word/2010/wordprocessingInk" xmlns:wne="http://schemas.microsoft.com/office/word/2006/wordml" xmlns:wps="http://schemas.microsoft.com/office/word/2010/wordprocessingShape" mc:Ignorable="w14 wp14">
-  <w:footnote w:type="separator" w:id="-1">
+<w:footnotes xmlns:ve="http://schemas.openxmlformats.org/markup-compatibility/2006" xmlns:o="urn:schemas-microsoft-com:office:office" xmlns:r="http://schemas.openxmlformats.org/officeDocument/2006/relationships" xmlns:m="http://schemas.openxmlformats.org/officeDocument/2006/math" xmlns:v="urn:schemas-microsoft-com:vml" xmlns:wp="http://schemas.openxmlformats.org/drawingml/2006/wordprocessingDrawing" xmlns:w10="urn:schemas-microsoft-com:office:word" xmlns:w="http://schemas.openxmlformats.org/wordprocessingml/2006/main" xmlns:wne="http://schemas.microsoft.com/office/word/2006/wordml">
+  <w:footnote w:type="separator" w:id="0">
     <w:p>
       <w:r>
         <w:separator/>
       </w:r>
     </w:p>
   </w:footnote>
-  <w:footnote w:type="continuationSeparator" w:id="0">
+  <w:footnote w:type="continuationSeparator" w:id="1">
     <w:p>
       <w:r>
         <w:continuationSeparator/>
@@ -1272,7 +1139,7 @@
 </file>
 
 <file path=word/numbering.xml><?xml version="1.0" encoding="utf-8"?>
-<w:numbering xmlns:wpc="http://schemas.microsoft.com/office/word/2010/wordprocessingCanvas" xmlns:mo="http://schemas.microsoft.com/office/mac/office/2008/main" xmlns:mc="http://schemas.openxmlformats.org/markup-compatibility/2006" xmlns:mv="urn:schemas-microsoft-com:mac:vml" xmlns:o="urn:schemas-microsoft-com:office:office" xmlns:r="http://schemas.openxmlformats.org/officeDocument/2006/relationships" xmlns:m="http://schemas.openxmlformats.org/officeDocument/2006/math" xmlns:v="urn:schemas-microsoft-com:vml" xmlns:wp14="http://schemas.microsoft.com/office/word/2010/wordprocessingDrawing" xmlns:wp="http://schemas.openxmlformats.org/drawingml/2006/wordprocessingDrawing" xmlns:w10="urn:schemas-microsoft-com:office:word" xmlns:w="http://schemas.openxmlformats.org/wordprocessingml/2006/main" xmlns:w14="http://schemas.microsoft.com/office/word/2010/wordml" xmlns:wpg="http://schemas.microsoft.com/office/word/2010/wordprocessingGroup" xmlns:wpi="http://schemas.microsoft.com/office/word/2010/wordprocessingInk" xmlns:wne="http://schemas.microsoft.com/office/word/2006/wordml" xmlns:wps="http://schemas.microsoft.com/office/word/2010/wordprocessingShape" mc:Ignorable="w14 wp14">
+<w:numbering xmlns:ve="http://schemas.openxmlformats.org/markup-compatibility/2006" xmlns:o="urn:schemas-microsoft-com:office:office" xmlns:r="http://schemas.openxmlformats.org/officeDocument/2006/relationships" xmlns:m="http://schemas.openxmlformats.org/officeDocument/2006/math" xmlns:v="urn:schemas-microsoft-com:vml" xmlns:wp="http://schemas.openxmlformats.org/drawingml/2006/wordprocessingDrawing" xmlns:w10="urn:schemas-microsoft-com:office:word" xmlns:w="http://schemas.openxmlformats.org/wordprocessingml/2006/main" xmlns:wne="http://schemas.microsoft.com/office/word/2006/wordml">
   <w:abstractNum w:abstractNumId="0">
     <w:nsid w:val="03545FE5"/>
     <w:multiLevelType w:val="hybridMultilevel"/>
@@ -1509,7 +1376,7 @@
       <w:lvlText w:val="o"/>
       <w:lvlJc w:val="left"/>
       <w:pPr>
-        <w:ind w:left="720" w:hanging="360"/>
+        <w:ind w:left="360" w:hanging="360"/>
       </w:pPr>
       <w:rPr>
         <w:rFonts w:ascii="Courier New" w:hAnsi="Courier New" w:hint="default"/>
@@ -1521,7 +1388,7 @@
       <w:lvlText w:val="o"/>
       <w:lvlJc w:val="left"/>
       <w:pPr>
-        <w:ind w:left="1440" w:hanging="360"/>
+        <w:ind w:left="1080" w:hanging="360"/>
       </w:pPr>
       <w:rPr>
         <w:rFonts w:ascii="Courier New" w:hAnsi="Courier New" w:hint="default"/>
@@ -1533,7 +1400,7 @@
       <w:lvlText w:val=""/>
       <w:lvlJc w:val="left"/>
       <w:pPr>
-        <w:ind w:left="2160" w:hanging="360"/>
+        <w:ind w:left="1800" w:hanging="360"/>
       </w:pPr>
       <w:rPr>
         <w:rFonts w:ascii="Wingdings" w:hAnsi="Wingdings" w:hint="default"/>
@@ -1545,7 +1412,7 @@
       <w:lvlText w:val=""/>
       <w:lvlJc w:val="left"/>
       <w:pPr>
-        <w:ind w:left="2880" w:hanging="360"/>
+        <w:ind w:left="2520" w:hanging="360"/>
       </w:pPr>
       <w:rPr>
         <w:rFonts w:ascii="Symbol" w:hAnsi="Symbol" w:hint="default"/>
@@ -1557,7 +1424,7 @@
       <w:lvlText w:val="o"/>
       <w:lvlJc w:val="left"/>
       <w:pPr>
-        <w:ind w:left="3600" w:hanging="360"/>
+        <w:ind w:left="3240" w:hanging="360"/>
       </w:pPr>
       <w:rPr>
         <w:rFonts w:ascii="Courier New" w:hAnsi="Courier New" w:hint="default"/>
@@ -1569,7 +1436,7 @@
       <w:lvlText w:val=""/>
       <w:lvlJc w:val="left"/>
       <w:pPr>
-        <w:ind w:left="4320" w:hanging="360"/>
+        <w:ind w:left="3960" w:hanging="360"/>
       </w:pPr>
       <w:rPr>
         <w:rFonts w:ascii="Wingdings" w:hAnsi="Wingdings" w:hint="default"/>
@@ -1581,7 +1448,7 @@
       <w:lvlText w:val=""/>
       <w:lvlJc w:val="left"/>
       <w:pPr>
-        <w:ind w:left="5040" w:hanging="360"/>
+        <w:ind w:left="4680" w:hanging="360"/>
       </w:pPr>
       <w:rPr>
         <w:rFonts w:ascii="Symbol" w:hAnsi="Symbol" w:hint="default"/>
@@ -1593,7 +1460,7 @@
       <w:lvlText w:val="o"/>
       <w:lvlJc w:val="left"/>
       <w:pPr>
-        <w:ind w:left="5760" w:hanging="360"/>
+        <w:ind w:left="5400" w:hanging="360"/>
       </w:pPr>
       <w:rPr>
         <w:rFonts w:ascii="Courier New" w:hAnsi="Courier New" w:hint="default"/>
@@ -1605,7 +1472,7 @@
       <w:lvlText w:val=""/>
       <w:lvlJc w:val="left"/>
       <w:pPr>
-        <w:ind w:left="6480" w:hanging="360"/>
+        <w:ind w:left="6120" w:hanging="360"/>
       </w:pPr>
       <w:rPr>
         <w:rFonts w:ascii="Wingdings" w:hAnsi="Wingdings" w:hint="default"/>
@@ -3010,7 +2877,7 @@
 </file>
 
 <file path=word/styles.xml><?xml version="1.0" encoding="utf-8"?>
-<w:styles xmlns:mc="http://schemas.openxmlformats.org/markup-compatibility/2006" xmlns:r="http://schemas.openxmlformats.org/officeDocument/2006/relationships" xmlns:w="http://schemas.openxmlformats.org/wordprocessingml/2006/main" xmlns:w14="http://schemas.microsoft.com/office/word/2010/wordml" mc:Ignorable="w14">
+<w:styles xmlns:r="http://schemas.openxmlformats.org/officeDocument/2006/relationships" xmlns:w="http://schemas.openxmlformats.org/wordprocessingml/2006/main">
   <w:docDefaults>
     <w:rPrDefault>
       <w:rPr>
@@ -3022,7 +2889,7 @@
     </w:rPrDefault>
     <w:pPrDefault/>
   </w:docDefaults>
-  <w:latentStyles w:defLockedState="0" w:defUIPriority="99" w:defSemiHidden="1" w:defUnhideWhenUsed="1" w:defQFormat="0" w:count="276">
+  <w:latentStyles w:defLockedState="0" w:defUIPriority="99" w:defSemiHidden="1" w:defUnhideWhenUsed="1" w:defQFormat="0" w:count="267">
     <w:lsdException w:name="Normal" w:semiHidden="0" w:uiPriority="0" w:unhideWhenUsed="0" w:qFormat="1"/>
     <w:lsdException w:name="heading 1" w:semiHidden="0" w:uiPriority="9" w:unhideWhenUsed="0" w:qFormat="1"/>
     <w:lsdException w:name="heading 2" w:uiPriority="9" w:qFormat="1"/>
@@ -3164,6 +3031,7 @@
   <w:style w:type="paragraph" w:default="1" w:styleId="Normal">
     <w:name w:val="Normal"/>
     <w:qFormat/>
+    <w:rsid w:val="00424D59"/>
   </w:style>
   <w:style w:type="character" w:default="1" w:styleId="DefaultParagraphFont">
     <w:name w:val="Default Paragraph Font"/>
@@ -3176,6 +3044,7 @@
     <w:uiPriority w:val="99"/>
     <w:semiHidden/>
     <w:unhideWhenUsed/>
+    <w:qFormat/>
     <w:tblPr>
       <w:tblInd w:w="0" w:type="dxa"/>
       <w:tblCellMar>

</xml_diff>